<commit_message>
Only searching in href for e-mails and phone numbers
</commit_message>
<xml_diff>
--- a/ACIT4420/Project/project_report.docx
+++ b/ACIT4420/Project/project_report.docx
@@ -3,8 +3,29 @@
 <w:document xmlns:wpc="http://schemas.microsoft.com/office/word/2010/wordprocessingCanvas" xmlns:cx="http://schemas.microsoft.com/office/drawing/2014/chartex" xmlns:cx1="http://schemas.microsoft.com/office/drawing/2015/9/8/chartex" xmlns:cx2="http://schemas.microsoft.com/office/drawing/2015/10/21/chartex" xmlns:cx3="http://schemas.microsoft.com/office/drawing/2016/5/9/chartex" xmlns:cx4="http://schemas.microsoft.com/office/drawing/2016/5/10/chartex" xmlns:cx5="http://schemas.microsoft.com/office/drawing/2016/5/11/chartex" xmlns:cx6="http://schemas.microsoft.com/office/drawing/2016/5/12/chartex" xmlns:cx7="http://schemas.microsoft.com/office/drawing/2016/5/13/chartex" xmlns:cx8="http://schemas.microsoft.com/office/drawing/2016/5/14/chartex" xmlns:mc="http://schemas.openxmlformats.org/markup-compatibility/2006" xmlns:aink="http://schemas.microsoft.com/office/drawing/2016/ink" xmlns:am3d="http://schemas.microsoft.com/office/drawing/2017/model3d" xmlns:o="urn:schemas-microsoft-com:office:office" xmlns:r="http://schemas.openxmlformats.org/officeDocument/2006/relationships" xmlns:m="http://schemas.openxmlformats.org/officeDocument/2006/math" xmlns:v="urn:schemas-microsoft-com:vml" xmlns:wp14="http://schemas.microsoft.com/office/word/2010/wordprocessingDrawing" xmlns:wp="http://schemas.openxmlformats.org/drawingml/2006/wordprocessingDrawing" xmlns:w10="urn:schemas-microsoft-com:office:word" xmlns:w="http://schemas.openxmlformats.org/wordprocessingml/2006/main" xmlns:w14="http://schemas.microsoft.com/office/word/2010/wordml" xmlns:w15="http://schemas.microsoft.com/office/word/2012/wordml" xmlns:w16cex="http://schemas.microsoft.com/office/word/2018/wordml/cex" xmlns:w16cid="http://schemas.microsoft.com/office/word/2016/wordml/cid" xmlns:w16="http://schemas.microsoft.com/office/word/2018/wordml" xmlns:w16se="http://schemas.microsoft.com/office/word/2015/wordml/symex" xmlns:wpg="http://schemas.microsoft.com/office/word/2010/wordprocessingGroup" xmlns:wpi="http://schemas.microsoft.com/office/word/2010/wordprocessingInk" xmlns:wne="http://schemas.microsoft.com/office/word/2006/wordml" xmlns:wps="http://schemas.microsoft.com/office/word/2010/wordprocessingShape" mc:Ignorable="w14 w15 w16se w16cid w16 w16cex wp14">
   <w:body>
     <w:p>
-      <w:r>
-        <w:t>Table of contents:</w:t>
+      <w:proofErr w:type="spellStart"/>
+      <w:r>
+        <w:t>Table</w:t>
+      </w:r>
+      <w:proofErr w:type="spellEnd"/>
+      <w:r>
+        <w:t xml:space="preserve"> </w:t>
+      </w:r>
+      <w:proofErr w:type="spellStart"/>
+      <w:r>
+        <w:t>of</w:t>
+      </w:r>
+      <w:proofErr w:type="spellEnd"/>
+      <w:r>
+        <w:t xml:space="preserve"> </w:t>
+      </w:r>
+      <w:proofErr w:type="spellStart"/>
+      <w:r>
+        <w:t>contents</w:t>
+      </w:r>
+      <w:proofErr w:type="spellEnd"/>
+      <w:r>
+        <w:t>:</w:t>
       </w:r>
     </w:p>
     <w:p>
@@ -15,9 +36,11 @@
           <w:numId w:val="1"/>
         </w:numPr>
       </w:pPr>
+      <w:proofErr w:type="spellStart"/>
       <w:r>
         <w:t>Introduction</w:t>
       </w:r>
+      <w:proofErr w:type="spellEnd"/>
     </w:p>
     <w:p>
       <w:pPr>
@@ -27,8 +50,29 @@
           <w:numId w:val="1"/>
         </w:numPr>
       </w:pPr>
-      <w:r>
-        <w:t>What is the task?</w:t>
+      <w:proofErr w:type="spellStart"/>
+      <w:r>
+        <w:t>What</w:t>
+      </w:r>
+      <w:proofErr w:type="spellEnd"/>
+      <w:r>
+        <w:t xml:space="preserve"> is </w:t>
+      </w:r>
+      <w:proofErr w:type="spellStart"/>
+      <w:r>
+        <w:t>the</w:t>
+      </w:r>
+      <w:proofErr w:type="spellEnd"/>
+      <w:r>
+        <w:t xml:space="preserve"> </w:t>
+      </w:r>
+      <w:proofErr w:type="spellStart"/>
+      <w:r>
+        <w:t>task</w:t>
+      </w:r>
+      <w:proofErr w:type="spellEnd"/>
+      <w:r>
+        <w:t>?</w:t>
       </w:r>
     </w:p>
     <w:p>
@@ -39,9 +83,11 @@
           <w:numId w:val="1"/>
         </w:numPr>
       </w:pPr>
+      <w:proofErr w:type="spellStart"/>
       <w:r>
         <w:t>Requirements</w:t>
       </w:r>
+      <w:proofErr w:type="spellEnd"/>
     </w:p>
     <w:p>
       <w:pPr>
@@ -51,9 +97,35 @@
           <w:numId w:val="1"/>
         </w:numPr>
       </w:pPr>
-      <w:r>
-        <w:t>Overview of available solutions</w:t>
-      </w:r>
+      <w:proofErr w:type="spellStart"/>
+      <w:r>
+        <w:t>Overview</w:t>
+      </w:r>
+      <w:proofErr w:type="spellEnd"/>
+      <w:r>
+        <w:t xml:space="preserve"> </w:t>
+      </w:r>
+      <w:proofErr w:type="spellStart"/>
+      <w:r>
+        <w:t>of</w:t>
+      </w:r>
+      <w:proofErr w:type="spellEnd"/>
+      <w:r>
+        <w:t xml:space="preserve"> </w:t>
+      </w:r>
+      <w:proofErr w:type="spellStart"/>
+      <w:r>
+        <w:t>available</w:t>
+      </w:r>
+      <w:proofErr w:type="spellEnd"/>
+      <w:r>
+        <w:t xml:space="preserve"> </w:t>
+      </w:r>
+      <w:proofErr w:type="spellStart"/>
+      <w:r>
+        <w:t>solutions</w:t>
+      </w:r>
+      <w:proofErr w:type="spellEnd"/>
     </w:p>
     <w:p>
       <w:pPr>
@@ -64,8 +136,21 @@
         </w:numPr>
       </w:pPr>
       <w:r>
-        <w:t>Different web scraping libraries</w:t>
-      </w:r>
+        <w:t xml:space="preserve">Different web </w:t>
+      </w:r>
+      <w:proofErr w:type="spellStart"/>
+      <w:r>
+        <w:t>scraping</w:t>
+      </w:r>
+      <w:proofErr w:type="spellEnd"/>
+      <w:r>
+        <w:t xml:space="preserve"> </w:t>
+      </w:r>
+      <w:proofErr w:type="spellStart"/>
+      <w:r>
+        <w:t>libraries</w:t>
+      </w:r>
+      <w:proofErr w:type="spellEnd"/>
     </w:p>
     <w:p>
       <w:pPr>
@@ -75,9 +160,11 @@
           <w:numId w:val="1"/>
         </w:numPr>
       </w:pPr>
+      <w:proofErr w:type="spellStart"/>
       <w:r>
         <w:t>Requests</w:t>
       </w:r>
+      <w:proofErr w:type="spellEnd"/>
     </w:p>
     <w:p>
       <w:pPr>
@@ -102,8 +189,45 @@
           <w:numId w:val="1"/>
         </w:numPr>
       </w:pPr>
-      <w:r>
-        <w:t>Chose this because I am most familiar with it</w:t>
+      <w:proofErr w:type="spellStart"/>
+      <w:r>
+        <w:t>Chose</w:t>
+      </w:r>
+      <w:proofErr w:type="spellEnd"/>
+      <w:r>
+        <w:t xml:space="preserve"> </w:t>
+      </w:r>
+      <w:proofErr w:type="spellStart"/>
+      <w:r>
+        <w:t>this</w:t>
+      </w:r>
+      <w:proofErr w:type="spellEnd"/>
+      <w:r>
+        <w:t xml:space="preserve"> </w:t>
+      </w:r>
+      <w:proofErr w:type="spellStart"/>
+      <w:r>
+        <w:t>because</w:t>
+      </w:r>
+      <w:proofErr w:type="spellEnd"/>
+      <w:r>
+        <w:t xml:space="preserve"> I am most </w:t>
+      </w:r>
+      <w:proofErr w:type="spellStart"/>
+      <w:r>
+        <w:t>familiar</w:t>
+      </w:r>
+      <w:proofErr w:type="spellEnd"/>
+      <w:r>
+        <w:t xml:space="preserve"> </w:t>
+      </w:r>
+      <w:proofErr w:type="spellStart"/>
+      <w:r>
+        <w:t>with</w:t>
+      </w:r>
+      <w:proofErr w:type="spellEnd"/>
+      <w:r>
+        <w:t xml:space="preserve"> it</w:t>
       </w:r>
     </w:p>
     <w:p>
@@ -115,8 +239,13 @@
         </w:numPr>
       </w:pPr>
       <w:r>
-        <w:t>More intuitive for me</w:t>
-      </w:r>
+        <w:t xml:space="preserve">More intuitive for </w:t>
+      </w:r>
+      <w:proofErr w:type="spellStart"/>
+      <w:r>
+        <w:t>me</w:t>
+      </w:r>
+      <w:proofErr w:type="spellEnd"/>
     </w:p>
     <w:p>
       <w:pPr>
@@ -126,9 +255,35 @@
           <w:numId w:val="1"/>
         </w:numPr>
       </w:pPr>
-      <w:r>
-        <w:t>Only need some simple functions</w:t>
-      </w:r>
+      <w:proofErr w:type="spellStart"/>
+      <w:r>
+        <w:t>Only</w:t>
+      </w:r>
+      <w:proofErr w:type="spellEnd"/>
+      <w:r>
+        <w:t xml:space="preserve"> </w:t>
+      </w:r>
+      <w:proofErr w:type="spellStart"/>
+      <w:r>
+        <w:t>need</w:t>
+      </w:r>
+      <w:proofErr w:type="spellEnd"/>
+      <w:r>
+        <w:t xml:space="preserve"> </w:t>
+      </w:r>
+      <w:proofErr w:type="spellStart"/>
+      <w:r>
+        <w:t>some</w:t>
+      </w:r>
+      <w:proofErr w:type="spellEnd"/>
+      <w:r>
+        <w:t xml:space="preserve"> simple </w:t>
+      </w:r>
+      <w:proofErr w:type="spellStart"/>
+      <w:r>
+        <w:t>functions</w:t>
+      </w:r>
+      <w:proofErr w:type="spellEnd"/>
     </w:p>
     <w:p>
       <w:pPr>
@@ -138,8 +293,21 @@
           <w:numId w:val="1"/>
         </w:numPr>
       </w:pPr>
-      <w:r>
-        <w:t>Other available:</w:t>
+      <w:proofErr w:type="spellStart"/>
+      <w:r>
+        <w:t>Other</w:t>
+      </w:r>
+      <w:proofErr w:type="spellEnd"/>
+      <w:r>
+        <w:t xml:space="preserve"> </w:t>
+      </w:r>
+      <w:proofErr w:type="spellStart"/>
+      <w:r>
+        <w:t>available</w:t>
+      </w:r>
+      <w:proofErr w:type="spellEnd"/>
+      <w:r>
+        <w:t>:</w:t>
       </w:r>
     </w:p>
     <w:p>
@@ -150,9 +318,11 @@
           <w:numId w:val="1"/>
         </w:numPr>
       </w:pPr>
+      <w:proofErr w:type="spellStart"/>
       <w:r>
         <w:t>Ixml</w:t>
       </w:r>
+      <w:proofErr w:type="spellEnd"/>
     </w:p>
     <w:p>
       <w:pPr>
@@ -162,9 +332,11 @@
           <w:numId w:val="1"/>
         </w:numPr>
       </w:pPr>
+      <w:proofErr w:type="spellStart"/>
       <w:r>
         <w:t>Selenium</w:t>
       </w:r>
+      <w:proofErr w:type="spellEnd"/>
     </w:p>
     <w:p>
       <w:pPr>
@@ -174,9 +346,11 @@
           <w:numId w:val="1"/>
         </w:numPr>
       </w:pPr>
+      <w:proofErr w:type="spellStart"/>
       <w:r>
         <w:t>Scrapy</w:t>
       </w:r>
+      <w:proofErr w:type="spellEnd"/>
     </w:p>
     <w:p>
       <w:pPr>
@@ -186,9 +360,11 @@
           <w:numId w:val="1"/>
         </w:numPr>
       </w:pPr>
+      <w:proofErr w:type="spellStart"/>
       <w:r>
         <w:t>Regex</w:t>
       </w:r>
+      <w:proofErr w:type="spellEnd"/>
     </w:p>
     <w:p>
       <w:pPr>
@@ -199,7 +375,31 @@
         </w:numPr>
       </w:pPr>
       <w:r>
-        <w:t>Different ways to extract the data</w:t>
+        <w:t xml:space="preserve">Different </w:t>
+      </w:r>
+      <w:proofErr w:type="spellStart"/>
+      <w:r>
+        <w:t>ways</w:t>
+      </w:r>
+      <w:proofErr w:type="spellEnd"/>
+      <w:r>
+        <w:t xml:space="preserve"> to </w:t>
+      </w:r>
+      <w:proofErr w:type="spellStart"/>
+      <w:r>
+        <w:t>extract</w:t>
+      </w:r>
+      <w:proofErr w:type="spellEnd"/>
+      <w:r>
+        <w:t xml:space="preserve"> </w:t>
+      </w:r>
+      <w:proofErr w:type="spellStart"/>
+      <w:r>
+        <w:t>the</w:t>
+      </w:r>
+      <w:proofErr w:type="spellEnd"/>
+      <w:r>
+        <w:t xml:space="preserve"> data</w:t>
       </w:r>
     </w:p>
     <w:p>
@@ -210,21 +410,38 @@
           <w:numId w:val="1"/>
         </w:numPr>
       </w:pPr>
-      <w:r>
-        <w:t xml:space="preserve">Regex vs </w:t>
+      <w:proofErr w:type="spellStart"/>
+      <w:r>
+        <w:t>Regex</w:t>
+      </w:r>
+      <w:proofErr w:type="spellEnd"/>
+      <w:r>
+        <w:t xml:space="preserve"> </w:t>
+      </w:r>
+      <w:proofErr w:type="spellStart"/>
+      <w:r>
+        <w:t>vs</w:t>
+      </w:r>
+      <w:proofErr w:type="spellEnd"/>
+      <w:r>
+        <w:t xml:space="preserve"> </w:t>
       </w:r>
       <w:r>
         <w:t xml:space="preserve">BS </w:t>
       </w:r>
+      <w:proofErr w:type="spellStart"/>
       <w:r>
         <w:t>methods</w:t>
       </w:r>
+      <w:proofErr w:type="spellEnd"/>
       <w:r>
         <w:t xml:space="preserve"> (or </w:t>
       </w:r>
+      <w:proofErr w:type="spellStart"/>
       <w:r>
         <w:t>functions</w:t>
       </w:r>
+      <w:proofErr w:type="spellEnd"/>
       <w:r>
         <w:t>)</w:t>
       </w:r>
@@ -249,12 +466,30 @@
           <w:numId w:val="1"/>
         </w:numPr>
       </w:pPr>
-      <w:r>
-        <w:t>Regex vs BS</w:t>
-      </w:r>
-      <w:r>
-        <w:t xml:space="preserve"> method</w:t>
-      </w:r>
+      <w:proofErr w:type="spellStart"/>
+      <w:r>
+        <w:t>Regex</w:t>
+      </w:r>
+      <w:proofErr w:type="spellEnd"/>
+      <w:r>
+        <w:t xml:space="preserve"> </w:t>
+      </w:r>
+      <w:proofErr w:type="spellStart"/>
+      <w:r>
+        <w:t>vs</w:t>
+      </w:r>
+      <w:proofErr w:type="spellEnd"/>
+      <w:r>
+        <w:t xml:space="preserve"> BS</w:t>
+      </w:r>
+      <w:r>
+        <w:t xml:space="preserve"> </w:t>
+      </w:r>
+      <w:proofErr w:type="spellStart"/>
+      <w:r>
+        <w:t>method</w:t>
+      </w:r>
+      <w:proofErr w:type="spellEnd"/>
     </w:p>
     <w:p>
       <w:pPr>
@@ -264,9 +499,19 @@
           <w:numId w:val="1"/>
         </w:numPr>
       </w:pPr>
-      <w:r>
-        <w:t>Href for web links</w:t>
-      </w:r>
+      <w:proofErr w:type="spellStart"/>
+      <w:r>
+        <w:t>Href</w:t>
+      </w:r>
+      <w:proofErr w:type="spellEnd"/>
+      <w:r>
+        <w:t xml:space="preserve"> for web </w:t>
+      </w:r>
+      <w:proofErr w:type="gramStart"/>
+      <w:r>
+        <w:t>links</w:t>
+      </w:r>
+      <w:proofErr w:type="gramEnd"/>
     </w:p>
     <w:p>
       <w:pPr>
@@ -276,12 +521,30 @@
           <w:numId w:val="1"/>
         </w:numPr>
       </w:pPr>
-      <w:r>
-        <w:t>Regex vs BS</w:t>
-      </w:r>
-      <w:r>
-        <w:t xml:space="preserve"> method</w:t>
-      </w:r>
+      <w:proofErr w:type="spellStart"/>
+      <w:r>
+        <w:t>Regex</w:t>
+      </w:r>
+      <w:proofErr w:type="spellEnd"/>
+      <w:r>
+        <w:t xml:space="preserve"> </w:t>
+      </w:r>
+      <w:proofErr w:type="spellStart"/>
+      <w:r>
+        <w:t>vs</w:t>
+      </w:r>
+      <w:proofErr w:type="spellEnd"/>
+      <w:r>
+        <w:t xml:space="preserve"> BS</w:t>
+      </w:r>
+      <w:r>
+        <w:t xml:space="preserve"> </w:t>
+      </w:r>
+      <w:proofErr w:type="spellStart"/>
+      <w:r>
+        <w:t>method</w:t>
+      </w:r>
+      <w:proofErr w:type="spellEnd"/>
     </w:p>
     <w:p>
       <w:pPr>
@@ -291,8 +554,13 @@
           <w:numId w:val="1"/>
         </w:numPr>
       </w:pPr>
-      <w:r>
-        <w:t>Simplified design</w:t>
+      <w:proofErr w:type="spellStart"/>
+      <w:r>
+        <w:t>Simplified</w:t>
+      </w:r>
+      <w:proofErr w:type="spellEnd"/>
+      <w:r>
+        <w:t xml:space="preserve"> design</w:t>
       </w:r>
     </w:p>
     <w:p>
@@ -328,8 +596,13 @@
         </w:numPr>
       </w:pPr>
       <w:r>
-        <w:t>Crawl debth</w:t>
-      </w:r>
+        <w:t xml:space="preserve">Crawl </w:t>
+      </w:r>
+      <w:proofErr w:type="spellStart"/>
+      <w:r>
+        <w:t>debth</w:t>
+      </w:r>
+      <w:proofErr w:type="spellEnd"/>
     </w:p>
     <w:p>
       <w:pPr>
@@ -340,8 +613,21 @@
         </w:numPr>
       </w:pPr>
       <w:r>
-        <w:t>User defined regexes</w:t>
-      </w:r>
+        <w:t xml:space="preserve">User </w:t>
+      </w:r>
+      <w:proofErr w:type="spellStart"/>
+      <w:r>
+        <w:t>defined</w:t>
+      </w:r>
+      <w:proofErr w:type="spellEnd"/>
+      <w:r>
+        <w:t xml:space="preserve"> </w:t>
+      </w:r>
+      <w:proofErr w:type="spellStart"/>
+      <w:r>
+        <w:t>regexes</w:t>
+      </w:r>
+      <w:proofErr w:type="spellEnd"/>
     </w:p>
     <w:p>
       <w:pPr>
@@ -351,8 +637,13 @@
           <w:numId w:val="1"/>
         </w:numPr>
       </w:pPr>
-      <w:r>
-        <w:t>Find all URLs</w:t>
+      <w:proofErr w:type="spellStart"/>
+      <w:r>
+        <w:t>Find</w:t>
+      </w:r>
+      <w:proofErr w:type="spellEnd"/>
+      <w:r>
+        <w:t xml:space="preserve"> all URLs</w:t>
       </w:r>
     </w:p>
     <w:p>
@@ -363,9 +654,19 @@
           <w:numId w:val="1"/>
         </w:numPr>
       </w:pPr>
-      <w:r>
-        <w:t>Find relevant information</w:t>
-      </w:r>
+      <w:proofErr w:type="spellStart"/>
+      <w:r>
+        <w:t>Find</w:t>
+      </w:r>
+      <w:proofErr w:type="spellEnd"/>
+      <w:r>
+        <w:t xml:space="preserve"> relevant </w:t>
+      </w:r>
+      <w:proofErr w:type="spellStart"/>
+      <w:r>
+        <w:t>information</w:t>
+      </w:r>
+      <w:proofErr w:type="spellEnd"/>
     </w:p>
     <w:p>
       <w:pPr>
@@ -376,8 +677,13 @@
         </w:numPr>
       </w:pPr>
       <w:r>
-        <w:t>Phone numbers</w:t>
-      </w:r>
+        <w:t xml:space="preserve">Phone </w:t>
+      </w:r>
+      <w:proofErr w:type="spellStart"/>
+      <w:r>
+        <w:t>numbers</w:t>
+      </w:r>
+      <w:proofErr w:type="spellEnd"/>
     </w:p>
     <w:p>
       <w:pPr>
@@ -400,8 +706,21 @@
         </w:numPr>
       </w:pPr>
       <w:r>
-        <w:t>Words and their occurence</w:t>
-      </w:r>
+        <w:t xml:space="preserve">Words and </w:t>
+      </w:r>
+      <w:proofErr w:type="spellStart"/>
+      <w:r>
+        <w:t>their</w:t>
+      </w:r>
+      <w:proofErr w:type="spellEnd"/>
+      <w:r>
+        <w:t xml:space="preserve"> </w:t>
+      </w:r>
+      <w:proofErr w:type="spellStart"/>
+      <w:r>
+        <w:t>occurence</w:t>
+      </w:r>
+      <w:proofErr w:type="spellEnd"/>
     </w:p>
     <w:p>
       <w:pPr>
@@ -412,11 +731,16 @@
         </w:numPr>
       </w:pPr>
       <w:r>
-        <w:t>Html c</w:t>
+        <w:t xml:space="preserve">Html </w:t>
+      </w:r>
+      <w:proofErr w:type="spellStart"/>
+      <w:r>
+        <w:t>c</w:t>
       </w:r>
       <w:r>
         <w:t>omments</w:t>
       </w:r>
+      <w:proofErr w:type="spellEnd"/>
     </w:p>
     <w:p>
       <w:pPr>
@@ -427,8 +751,29 @@
         </w:numPr>
       </w:pPr>
       <w:r>
-        <w:t>Display the information found</w:t>
-      </w:r>
+        <w:t xml:space="preserve">Display </w:t>
+      </w:r>
+      <w:proofErr w:type="spellStart"/>
+      <w:r>
+        <w:t>the</w:t>
+      </w:r>
+      <w:proofErr w:type="spellEnd"/>
+      <w:r>
+        <w:t xml:space="preserve"> </w:t>
+      </w:r>
+      <w:proofErr w:type="spellStart"/>
+      <w:r>
+        <w:t>information</w:t>
+      </w:r>
+      <w:proofErr w:type="spellEnd"/>
+      <w:r>
+        <w:t xml:space="preserve"> </w:t>
+      </w:r>
+      <w:proofErr w:type="spellStart"/>
+      <w:r>
+        <w:t>found</w:t>
+      </w:r>
+      <w:proofErr w:type="spellEnd"/>
     </w:p>
     <w:p>
       <w:pPr>
@@ -447,9 +792,27 @@
           <w:numId w:val="1"/>
         </w:numPr>
       </w:pPr>
-      <w:r>
-        <w:t>Detailed implementation explanation</w:t>
-      </w:r>
+      <w:proofErr w:type="spellStart"/>
+      <w:r>
+        <w:t>Detailed</w:t>
+      </w:r>
+      <w:proofErr w:type="spellEnd"/>
+      <w:r>
+        <w:t xml:space="preserve"> </w:t>
+      </w:r>
+      <w:proofErr w:type="spellStart"/>
+      <w:r>
+        <w:t>implementation</w:t>
+      </w:r>
+      <w:proofErr w:type="spellEnd"/>
+      <w:r>
+        <w:t xml:space="preserve"> </w:t>
+      </w:r>
+      <w:proofErr w:type="spellStart"/>
+      <w:r>
+        <w:t>explanation</w:t>
+      </w:r>
+      <w:proofErr w:type="spellEnd"/>
     </w:p>
     <w:p>
       <w:pPr>
@@ -471,9 +834,27 @@
           <w:numId w:val="1"/>
         </w:numPr>
       </w:pPr>
-      <w:r>
-        <w:t>Choosing what to print</w:t>
-      </w:r>
+      <w:proofErr w:type="spellStart"/>
+      <w:r>
+        <w:t>Choosing</w:t>
+      </w:r>
+      <w:proofErr w:type="spellEnd"/>
+      <w:r>
+        <w:t xml:space="preserve"> </w:t>
+      </w:r>
+      <w:proofErr w:type="spellStart"/>
+      <w:r>
+        <w:t>what</w:t>
+      </w:r>
+      <w:proofErr w:type="spellEnd"/>
+      <w:r>
+        <w:t xml:space="preserve"> to </w:t>
+      </w:r>
+      <w:proofErr w:type="spellStart"/>
+      <w:r>
+        <w:t>print</w:t>
+      </w:r>
+      <w:proofErr w:type="spellEnd"/>
     </w:p>
     <w:p>
       <w:pPr>
@@ -484,8 +865,29 @@
         </w:numPr>
       </w:pPr>
       <w:r>
-        <w:t>Set the variable to True to output result</w:t>
-      </w:r>
+        <w:t xml:space="preserve">Set </w:t>
+      </w:r>
+      <w:proofErr w:type="spellStart"/>
+      <w:r>
+        <w:t>the</w:t>
+      </w:r>
+      <w:proofErr w:type="spellEnd"/>
+      <w:r>
+        <w:t xml:space="preserve"> variable to True </w:t>
+      </w:r>
+      <w:proofErr w:type="gramStart"/>
+      <w:r>
+        <w:t>to output</w:t>
+      </w:r>
+      <w:proofErr w:type="gramEnd"/>
+      <w:r>
+        <w:t xml:space="preserve"> </w:t>
+      </w:r>
+      <w:proofErr w:type="spellStart"/>
+      <w:r>
+        <w:t>result</w:t>
+      </w:r>
+      <w:proofErr w:type="spellEnd"/>
     </w:p>
     <w:p>
       <w:pPr>
@@ -496,8 +898,13 @@
         </w:numPr>
       </w:pPr>
       <w:r>
-        <w:t>The functions</w:t>
-      </w:r>
+        <w:t xml:space="preserve">The </w:t>
+      </w:r>
+      <w:proofErr w:type="spellStart"/>
+      <w:r>
+        <w:t>functions</w:t>
+      </w:r>
+      <w:proofErr w:type="spellEnd"/>
     </w:p>
     <w:p>
       <w:pPr>
@@ -507,8 +914,21 @@
           <w:numId w:val="1"/>
         </w:numPr>
       </w:pPr>
-      <w:r>
-        <w:t>Find_all_URLs()</w:t>
+      <w:proofErr w:type="spellStart"/>
+      <w:r>
+        <w:t>Find_all_</w:t>
+      </w:r>
+      <w:proofErr w:type="gramStart"/>
+      <w:r>
+        <w:t>URLs</w:t>
+      </w:r>
+      <w:proofErr w:type="spellEnd"/>
+      <w:r>
+        <w:t>(</w:t>
+      </w:r>
+      <w:proofErr w:type="gramEnd"/>
+      <w:r>
+        <w:t>)</w:t>
       </w:r>
     </w:p>
     <w:p>
@@ -519,8 +939,21 @@
           <w:numId w:val="1"/>
         </w:numPr>
       </w:pPr>
-      <w:r>
-        <w:t>Find_all_phone_numbers()</w:t>
+      <w:proofErr w:type="spellStart"/>
+      <w:r>
+        <w:t>Find_all_phone_</w:t>
+      </w:r>
+      <w:proofErr w:type="gramStart"/>
+      <w:r>
+        <w:t>numbers</w:t>
+      </w:r>
+      <w:proofErr w:type="spellEnd"/>
+      <w:r>
+        <w:t>(</w:t>
+      </w:r>
+      <w:proofErr w:type="gramEnd"/>
+      <w:r>
+        <w:t>)</w:t>
       </w:r>
     </w:p>
     <w:p>
@@ -531,8 +964,21 @@
           <w:numId w:val="1"/>
         </w:numPr>
       </w:pPr>
-      <w:r>
-        <w:t>Find_all_emails()</w:t>
+      <w:proofErr w:type="spellStart"/>
+      <w:r>
+        <w:t>Find_all_</w:t>
+      </w:r>
+      <w:proofErr w:type="gramStart"/>
+      <w:r>
+        <w:t>emails</w:t>
+      </w:r>
+      <w:proofErr w:type="spellEnd"/>
+      <w:r>
+        <w:t>(</w:t>
+      </w:r>
+      <w:proofErr w:type="gramEnd"/>
+      <w:r>
+        <w:t>)</w:t>
       </w:r>
     </w:p>
     <w:p>
@@ -543,8 +989,21 @@
           <w:numId w:val="1"/>
         </w:numPr>
       </w:pPr>
-      <w:r>
-        <w:t>Find_all_words()</w:t>
+      <w:proofErr w:type="spellStart"/>
+      <w:r>
+        <w:t>Find_all_</w:t>
+      </w:r>
+      <w:proofErr w:type="gramStart"/>
+      <w:r>
+        <w:t>words</w:t>
+      </w:r>
+      <w:proofErr w:type="spellEnd"/>
+      <w:r>
+        <w:t>(</w:t>
+      </w:r>
+      <w:proofErr w:type="gramEnd"/>
+      <w:r>
+        <w:t>)</w:t>
       </w:r>
     </w:p>
     <w:p>
@@ -556,7 +1015,15 @@
         </w:numPr>
       </w:pPr>
       <w:r>
-        <w:t>Taking user input</w:t>
+        <w:t xml:space="preserve">Taking </w:t>
+      </w:r>
+      <w:proofErr w:type="spellStart"/>
+      <w:r>
+        <w:t>user</w:t>
+      </w:r>
+      <w:proofErr w:type="spellEnd"/>
+      <w:r>
+        <w:t xml:space="preserve"> input</w:t>
       </w:r>
     </w:p>
     <w:p>
@@ -568,8 +1035,13 @@
         </w:numPr>
       </w:pPr>
       <w:r>
-        <w:t>URL validity</w:t>
-      </w:r>
+        <w:t xml:space="preserve">URL </w:t>
+      </w:r>
+      <w:proofErr w:type="spellStart"/>
+      <w:r>
+        <w:t>validity</w:t>
+      </w:r>
+      <w:proofErr w:type="spellEnd"/>
     </w:p>
     <w:p>
       <w:pPr>
@@ -580,8 +1052,13 @@
         </w:numPr>
       </w:pPr>
       <w:r>
-        <w:t>Crawl debth</w:t>
-      </w:r>
+        <w:t xml:space="preserve">Crawl </w:t>
+      </w:r>
+      <w:proofErr w:type="spellStart"/>
+      <w:r>
+        <w:t>debth</w:t>
+      </w:r>
+      <w:proofErr w:type="spellEnd"/>
     </w:p>
     <w:p>
       <w:pPr>
@@ -593,8 +1070,21 @@
       </w:pPr>
       <w:r>
         <w:lastRenderedPageBreak/>
-        <w:t>User defined regexes</w:t>
-      </w:r>
+        <w:t xml:space="preserve">User </w:t>
+      </w:r>
+      <w:proofErr w:type="spellStart"/>
+      <w:r>
+        <w:t>defined</w:t>
+      </w:r>
+      <w:proofErr w:type="spellEnd"/>
+      <w:r>
+        <w:t xml:space="preserve"> </w:t>
+      </w:r>
+      <w:proofErr w:type="spellStart"/>
+      <w:r>
+        <w:t>regexes</w:t>
+      </w:r>
+      <w:proofErr w:type="spellEnd"/>
     </w:p>
     <w:p>
       <w:pPr>
@@ -604,8 +1094,13 @@
           <w:numId w:val="1"/>
         </w:numPr>
       </w:pPr>
-      <w:r>
-        <w:t>Finding all URLs</w:t>
+      <w:proofErr w:type="spellStart"/>
+      <w:r>
+        <w:t>Finding</w:t>
+      </w:r>
+      <w:proofErr w:type="spellEnd"/>
+      <w:r>
+        <w:t xml:space="preserve"> all URLs</w:t>
       </w:r>
     </w:p>
     <w:p>
@@ -616,17 +1111,59 @@
           <w:numId w:val="1"/>
         </w:numPr>
       </w:pPr>
-      <w:r>
-        <w:t xml:space="preserve">Why </w:t>
-      </w:r>
-      <w:r>
-        <w:t xml:space="preserve">only </w:t>
+      <w:proofErr w:type="spellStart"/>
+      <w:r>
+        <w:t>Why</w:t>
+      </w:r>
+      <w:proofErr w:type="spellEnd"/>
+      <w:r>
+        <w:t xml:space="preserve"> </w:t>
+      </w:r>
+      <w:proofErr w:type="spellStart"/>
+      <w:r>
+        <w:t>only</w:t>
+      </w:r>
+      <w:proofErr w:type="spellEnd"/>
+      <w:r>
+        <w:t xml:space="preserve"> </w:t>
       </w:r>
       <w:r>
         <w:t>URLs first?</w:t>
       </w:r>
       <w:r>
-        <w:t xml:space="preserve"> (and then words, emails etc)</w:t>
+        <w:t xml:space="preserve"> (and </w:t>
+      </w:r>
+      <w:proofErr w:type="spellStart"/>
+      <w:r>
+        <w:t>then</w:t>
+      </w:r>
+      <w:proofErr w:type="spellEnd"/>
+      <w:r>
+        <w:t xml:space="preserve"> </w:t>
+      </w:r>
+      <w:proofErr w:type="spellStart"/>
+      <w:r>
+        <w:t>words</w:t>
+      </w:r>
+      <w:proofErr w:type="spellEnd"/>
+      <w:r>
+        <w:t xml:space="preserve">, </w:t>
+      </w:r>
+      <w:proofErr w:type="gramStart"/>
+      <w:r>
+        <w:t>emails</w:t>
+      </w:r>
+      <w:proofErr w:type="gramEnd"/>
+      <w:r>
+        <w:t xml:space="preserve"> </w:t>
+      </w:r>
+      <w:proofErr w:type="spellStart"/>
+      <w:r>
+        <w:t>etc</w:t>
+      </w:r>
+      <w:proofErr w:type="spellEnd"/>
+      <w:r>
+        <w:t>)</w:t>
       </w:r>
     </w:p>
     <w:p>
@@ -637,14 +1174,48 @@
           <w:numId w:val="1"/>
         </w:numPr>
       </w:pPr>
-      <w:r>
-        <w:t>Searching for href instead o</w:t>
-      </w:r>
-      <w:r>
-        <w:t xml:space="preserve">f </w:t>
-      </w:r>
-      <w:r>
-        <w:t>using tags (tag &lt;a&gt;)</w:t>
+      <w:proofErr w:type="spellStart"/>
+      <w:r>
+        <w:t>Searching</w:t>
+      </w:r>
+      <w:proofErr w:type="spellEnd"/>
+      <w:r>
+        <w:t xml:space="preserve"> for </w:t>
+      </w:r>
+      <w:proofErr w:type="spellStart"/>
+      <w:r>
+        <w:t>href</w:t>
+      </w:r>
+      <w:proofErr w:type="spellEnd"/>
+      <w:r>
+        <w:t xml:space="preserve"> </w:t>
+      </w:r>
+      <w:proofErr w:type="spellStart"/>
+      <w:r>
+        <w:t>instead</w:t>
+      </w:r>
+      <w:proofErr w:type="spellEnd"/>
+      <w:r>
+        <w:t xml:space="preserve"> </w:t>
+      </w:r>
+      <w:proofErr w:type="spellStart"/>
+      <w:r>
+        <w:t>o</w:t>
+      </w:r>
+      <w:r>
+        <w:t>f</w:t>
+      </w:r>
+      <w:proofErr w:type="spellEnd"/>
+      <w:r>
+        <w:t xml:space="preserve"> </w:t>
+      </w:r>
+      <w:proofErr w:type="spellStart"/>
+      <w:r>
+        <w:t>using</w:t>
+      </w:r>
+      <w:proofErr w:type="spellEnd"/>
+      <w:r>
+        <w:t xml:space="preserve"> tags (tag &lt;a&gt;)</w:t>
       </w:r>
     </w:p>
     <w:p>
@@ -656,7 +1227,47 @@
         </w:numPr>
       </w:pPr>
       <w:r>
-        <w:t>BS-method doesn’t always catch every tag</w:t>
+        <w:t>BS-</w:t>
+      </w:r>
+      <w:proofErr w:type="spellStart"/>
+      <w:r>
+        <w:t>method</w:t>
+      </w:r>
+      <w:proofErr w:type="spellEnd"/>
+      <w:r>
+        <w:t xml:space="preserve"> </w:t>
+      </w:r>
+      <w:proofErr w:type="spellStart"/>
+      <w:r>
+        <w:t>doesn’t</w:t>
+      </w:r>
+      <w:proofErr w:type="spellEnd"/>
+      <w:r>
+        <w:t xml:space="preserve"> </w:t>
+      </w:r>
+      <w:proofErr w:type="spellStart"/>
+      <w:r>
+        <w:t>always</w:t>
+      </w:r>
+      <w:proofErr w:type="spellEnd"/>
+      <w:r>
+        <w:t xml:space="preserve"> </w:t>
+      </w:r>
+      <w:proofErr w:type="spellStart"/>
+      <w:r>
+        <w:t>catch</w:t>
+      </w:r>
+      <w:proofErr w:type="spellEnd"/>
+      <w:r>
+        <w:t xml:space="preserve"> </w:t>
+      </w:r>
+      <w:proofErr w:type="spellStart"/>
+      <w:r>
+        <w:t>every</w:t>
+      </w:r>
+      <w:proofErr w:type="spellEnd"/>
+      <w:r>
+        <w:t xml:space="preserve"> tag</w:t>
       </w:r>
     </w:p>
     <w:p>
@@ -668,7 +1279,71 @@
         </w:numPr>
       </w:pPr>
       <w:r>
-        <w:t>If you look for tag, it may not contain a url, and is therefore a waste of searching time</w:t>
+        <w:t xml:space="preserve">If </w:t>
+      </w:r>
+      <w:proofErr w:type="spellStart"/>
+      <w:r>
+        <w:t>you</w:t>
+      </w:r>
+      <w:proofErr w:type="spellEnd"/>
+      <w:r>
+        <w:t xml:space="preserve"> </w:t>
+      </w:r>
+      <w:proofErr w:type="spellStart"/>
+      <w:r>
+        <w:t>look</w:t>
+      </w:r>
+      <w:proofErr w:type="spellEnd"/>
+      <w:r>
+        <w:t xml:space="preserve"> for tag, it </w:t>
+      </w:r>
+      <w:proofErr w:type="spellStart"/>
+      <w:r>
+        <w:t>may</w:t>
+      </w:r>
+      <w:proofErr w:type="spellEnd"/>
+      <w:r>
+        <w:t xml:space="preserve"> not </w:t>
+      </w:r>
+      <w:proofErr w:type="spellStart"/>
+      <w:r>
+        <w:t>contain</w:t>
+      </w:r>
+      <w:proofErr w:type="spellEnd"/>
+      <w:r>
+        <w:t xml:space="preserve"> a url, and is </w:t>
+      </w:r>
+      <w:proofErr w:type="spellStart"/>
+      <w:r>
+        <w:t>therefore</w:t>
+      </w:r>
+      <w:proofErr w:type="spellEnd"/>
+      <w:r>
+        <w:t xml:space="preserve"> a </w:t>
+      </w:r>
+      <w:proofErr w:type="spellStart"/>
+      <w:r>
+        <w:t>waste</w:t>
+      </w:r>
+      <w:proofErr w:type="spellEnd"/>
+      <w:r>
+        <w:t xml:space="preserve"> </w:t>
+      </w:r>
+      <w:proofErr w:type="spellStart"/>
+      <w:r>
+        <w:t>of</w:t>
+      </w:r>
+      <w:proofErr w:type="spellEnd"/>
+      <w:r>
+        <w:t xml:space="preserve"> </w:t>
+      </w:r>
+      <w:proofErr w:type="spellStart"/>
+      <w:r>
+        <w:t>searching</w:t>
+      </w:r>
+      <w:proofErr w:type="spellEnd"/>
+      <w:r>
+        <w:t xml:space="preserve"> time</w:t>
       </w:r>
     </w:p>
     <w:p>
@@ -692,7 +1367,15 @@
         </w:numPr>
       </w:pPr>
       <w:r>
-        <w:t>The three lists</w:t>
+        <w:t xml:space="preserve">The </w:t>
+      </w:r>
+      <w:proofErr w:type="spellStart"/>
+      <w:r>
+        <w:t>three</w:t>
+      </w:r>
+      <w:proofErr w:type="spellEnd"/>
+      <w:r>
+        <w:t xml:space="preserve"> lists</w:t>
       </w:r>
     </w:p>
     <w:p>
@@ -703,9 +1386,11 @@
           <w:numId w:val="1"/>
         </w:numPr>
       </w:pPr>
+      <w:proofErr w:type="spellStart"/>
       <w:r>
         <w:t>URLs_to_crawl</w:t>
       </w:r>
+      <w:proofErr w:type="spellEnd"/>
     </w:p>
     <w:p>
       <w:pPr>
@@ -715,9 +1400,11 @@
           <w:numId w:val="1"/>
         </w:numPr>
       </w:pPr>
+      <w:proofErr w:type="spellStart"/>
       <w:r>
         <w:t>Next_debth_URLs</w:t>
       </w:r>
+      <w:proofErr w:type="spellEnd"/>
     </w:p>
     <w:p>
       <w:pPr>
@@ -727,9 +1414,11 @@
           <w:numId w:val="1"/>
         </w:numPr>
       </w:pPr>
+      <w:proofErr w:type="spellStart"/>
       <w:r>
         <w:t>Found_URLs</w:t>
       </w:r>
+      <w:proofErr w:type="spellEnd"/>
     </w:p>
     <w:p>
       <w:pPr>
@@ -740,8 +1429,13 @@
         </w:numPr>
       </w:pPr>
       <w:r>
-        <w:t>The scrape</w:t>
-      </w:r>
+        <w:t xml:space="preserve">The </w:t>
+      </w:r>
+      <w:proofErr w:type="spellStart"/>
+      <w:r>
+        <w:t>scrape</w:t>
+      </w:r>
+      <w:proofErr w:type="spellEnd"/>
     </w:p>
     <w:p>
       <w:pPr>
@@ -752,8 +1446,13 @@
         </w:numPr>
       </w:pPr>
       <w:r>
-        <w:t>The BS methods</w:t>
-      </w:r>
+        <w:t xml:space="preserve">The BS </w:t>
+      </w:r>
+      <w:proofErr w:type="spellStart"/>
+      <w:r>
+        <w:t>methods</w:t>
+      </w:r>
+      <w:proofErr w:type="spellEnd"/>
     </w:p>
     <w:p>
       <w:pPr>
@@ -763,9 +1462,52 @@
           <w:numId w:val="1"/>
         </w:numPr>
       </w:pPr>
-      <w:r>
-        <w:t>URL_soup.prettify()</w:t>
-      </w:r>
+      <w:proofErr w:type="spellStart"/>
+      <w:r>
+        <w:t>URL_</w:t>
+      </w:r>
+      <w:proofErr w:type="gramStart"/>
+      <w:r>
+        <w:t>soup.prettify</w:t>
+      </w:r>
+      <w:proofErr w:type="spellEnd"/>
+      <w:proofErr w:type="gramEnd"/>
+      <w:r>
+        <w:t>()</w:t>
+      </w:r>
+    </w:p>
+    <w:p>
+      <w:pPr>
+        <w:pStyle w:val="Listeavsnitt"/>
+        <w:numPr>
+          <w:ilvl w:val="4"/>
+          <w:numId w:val="1"/>
+        </w:numPr>
+      </w:pPr>
+      <w:r>
+        <w:t xml:space="preserve">Returns </w:t>
+      </w:r>
+      <w:proofErr w:type="spellStart"/>
+      <w:r>
+        <w:t>the</w:t>
+      </w:r>
+      <w:proofErr w:type="spellEnd"/>
+      <w:r>
+        <w:t xml:space="preserve"> html-</w:t>
+      </w:r>
+      <w:proofErr w:type="spellStart"/>
+      <w:r>
+        <w:t>code</w:t>
+      </w:r>
+      <w:proofErr w:type="spellEnd"/>
+      <w:r>
+        <w:t xml:space="preserve"> as a </w:t>
+      </w:r>
+      <w:proofErr w:type="spellStart"/>
+      <w:r>
+        <w:t>string</w:t>
+      </w:r>
+      <w:proofErr w:type="spellEnd"/>
     </w:p>
     <w:p>
       <w:pPr>
@@ -776,8 +1518,70 @@
         </w:numPr>
       </w:pPr>
       <w:r>
-        <w:t>URL_soup.get_text()</w:t>
-      </w:r>
+        <w:t xml:space="preserve">" </w:t>
+      </w:r>
+      <w:proofErr w:type="gramStart"/>
+      <w:r>
+        <w:t>".</w:t>
+      </w:r>
+      <w:proofErr w:type="spellStart"/>
+      <w:r>
+        <w:t>join</w:t>
+      </w:r>
+      <w:proofErr w:type="spellEnd"/>
+      <w:proofErr w:type="gramEnd"/>
+      <w:r>
+        <w:t>(</w:t>
+      </w:r>
+      <w:proofErr w:type="spellStart"/>
+      <w:r>
+        <w:t>URL_soup.stripped_strings</w:t>
+      </w:r>
+      <w:proofErr w:type="spellEnd"/>
+      <w:r>
+        <w:t>)</w:t>
+      </w:r>
+    </w:p>
+    <w:p>
+      <w:pPr>
+        <w:pStyle w:val="Listeavsnitt"/>
+        <w:numPr>
+          <w:ilvl w:val="4"/>
+          <w:numId w:val="1"/>
+        </w:numPr>
+      </w:pPr>
+      <w:r>
+        <w:t xml:space="preserve">Returns </w:t>
+      </w:r>
+      <w:proofErr w:type="spellStart"/>
+      <w:r>
+        <w:t>only</w:t>
+      </w:r>
+      <w:proofErr w:type="spellEnd"/>
+      <w:r>
+        <w:t xml:space="preserve"> </w:t>
+      </w:r>
+      <w:proofErr w:type="spellStart"/>
+      <w:r>
+        <w:t>the</w:t>
+      </w:r>
+      <w:proofErr w:type="spellEnd"/>
+      <w:r>
+        <w:t xml:space="preserve"> </w:t>
+      </w:r>
+      <w:proofErr w:type="spellStart"/>
+      <w:r>
+        <w:t>text</w:t>
+      </w:r>
+      <w:proofErr w:type="spellEnd"/>
+      <w:r>
+        <w:t xml:space="preserve"> as a </w:t>
+      </w:r>
+      <w:proofErr w:type="spellStart"/>
+      <w:r>
+        <w:t>string</w:t>
+      </w:r>
+      <w:proofErr w:type="spellEnd"/>
     </w:p>
     <w:p>
       <w:pPr>
@@ -787,8 +1591,24 @@
           <w:numId w:val="1"/>
         </w:numPr>
       </w:pPr>
-      <w:r>
-        <w:t>" ".join(URL_soup.stripped_strings)</w:t>
+      <w:proofErr w:type="spellStart"/>
+      <w:r>
+        <w:t>URL_soup.get_</w:t>
+      </w:r>
+      <w:proofErr w:type="gramStart"/>
+      <w:r>
+        <w:t>text</w:t>
+      </w:r>
+      <w:proofErr w:type="spellEnd"/>
+      <w:r>
+        <w:t>(</w:t>
+      </w:r>
+      <w:proofErr w:type="gramEnd"/>
+      <w:r>
+        <w:t>)</w:t>
+      </w:r>
+      <w:r>
+        <w:t xml:space="preserve"> (not used)</w:t>
       </w:r>
     </w:p>
     <w:p>
@@ -799,9 +1619,27 @@
           <w:numId w:val="1"/>
         </w:numPr>
       </w:pPr>
-      <w:r>
-        <w:t>Finding phone numbers</w:t>
-      </w:r>
+      <w:proofErr w:type="spellStart"/>
+      <w:r>
+        <w:t>Finding</w:t>
+      </w:r>
+      <w:proofErr w:type="spellEnd"/>
+      <w:r>
+        <w:t xml:space="preserve"> </w:t>
+      </w:r>
+      <w:proofErr w:type="spellStart"/>
+      <w:r>
+        <w:t>phone</w:t>
+      </w:r>
+      <w:proofErr w:type="spellEnd"/>
+      <w:r>
+        <w:t xml:space="preserve"> </w:t>
+      </w:r>
+      <w:proofErr w:type="spellStart"/>
+      <w:r>
+        <w:t>numbers</w:t>
+      </w:r>
+      <w:proofErr w:type="spellEnd"/>
     </w:p>
     <w:p>
       <w:pPr>
@@ -811,14 +1649,59 @@
           <w:numId w:val="1"/>
         </w:numPr>
       </w:pPr>
-      <w:r>
-        <w:t>Find_all_phone_numbers(g</w:t>
-      </w:r>
-      <w:r>
-        <w:t>et_text()</w:t>
-      </w:r>
-      <w:r>
-        <w:t>) vs re.findall(«href=tel:»)</w:t>
+      <w:proofErr w:type="spellStart"/>
+      <w:r>
+        <w:t>Find_all_phone_numbers</w:t>
+      </w:r>
+      <w:proofErr w:type="spellEnd"/>
+      <w:r>
+        <w:t>(</w:t>
+      </w:r>
+      <w:proofErr w:type="spellStart"/>
+      <w:r>
+        <w:t>g</w:t>
+      </w:r>
+      <w:r>
+        <w:t>et_</w:t>
+      </w:r>
+      <w:proofErr w:type="gramStart"/>
+      <w:r>
+        <w:t>text</w:t>
+      </w:r>
+      <w:proofErr w:type="spellEnd"/>
+      <w:r>
+        <w:t>(</w:t>
+      </w:r>
+      <w:proofErr w:type="gramEnd"/>
+      <w:r>
+        <w:t>)</w:t>
+      </w:r>
+      <w:r>
+        <w:t xml:space="preserve">) </w:t>
+      </w:r>
+      <w:proofErr w:type="spellStart"/>
+      <w:r>
+        <w:t>vs</w:t>
+      </w:r>
+      <w:proofErr w:type="spellEnd"/>
+      <w:r>
+        <w:t xml:space="preserve"> </w:t>
+      </w:r>
+      <w:proofErr w:type="spellStart"/>
+      <w:r>
+        <w:t>re.findall</w:t>
+      </w:r>
+      <w:proofErr w:type="spellEnd"/>
+      <w:r>
+        <w:t>(«</w:t>
+      </w:r>
+      <w:proofErr w:type="spellStart"/>
+      <w:r>
+        <w:t>href</w:t>
+      </w:r>
+      <w:proofErr w:type="spellEnd"/>
+      <w:r>
+        <w:t>=tel:»)</w:t>
       </w:r>
     </w:p>
     <w:p>
@@ -829,9 +1712,27 @@
           <w:numId w:val="1"/>
         </w:numPr>
       </w:pPr>
-      <w:r>
-        <w:t>Find_all_phone_numbers searches a string</w:t>
-      </w:r>
+      <w:proofErr w:type="spellStart"/>
+      <w:r>
+        <w:t>Find_all_phone_numbers</w:t>
+      </w:r>
+      <w:proofErr w:type="spellEnd"/>
+      <w:r>
+        <w:t xml:space="preserve"> </w:t>
+      </w:r>
+      <w:proofErr w:type="spellStart"/>
+      <w:r>
+        <w:t>searches</w:t>
+      </w:r>
+      <w:proofErr w:type="spellEnd"/>
+      <w:r>
+        <w:t xml:space="preserve"> a </w:t>
+      </w:r>
+      <w:proofErr w:type="spellStart"/>
+      <w:r>
+        <w:t>string</w:t>
+      </w:r>
+      <w:proofErr w:type="spellEnd"/>
     </w:p>
     <w:p>
       <w:pPr>
@@ -841,8 +1742,47 @@
           <w:numId w:val="1"/>
         </w:numPr>
       </w:pPr>
-      <w:r>
-        <w:t>Re.findall(«href=tel:») searches the html code for hyperlinks</w:t>
+      <w:proofErr w:type="spellStart"/>
+      <w:proofErr w:type="gramStart"/>
+      <w:r>
+        <w:t>Re.findall</w:t>
+      </w:r>
+      <w:proofErr w:type="spellEnd"/>
+      <w:proofErr w:type="gramEnd"/>
+      <w:r>
+        <w:t>(«</w:t>
+      </w:r>
+      <w:proofErr w:type="spellStart"/>
+      <w:r>
+        <w:t>href</w:t>
+      </w:r>
+      <w:proofErr w:type="spellEnd"/>
+      <w:r>
+        <w:t xml:space="preserve">=tel:») </w:t>
+      </w:r>
+      <w:proofErr w:type="spellStart"/>
+      <w:r>
+        <w:t>searches</w:t>
+      </w:r>
+      <w:proofErr w:type="spellEnd"/>
+      <w:r>
+        <w:t xml:space="preserve"> </w:t>
+      </w:r>
+      <w:proofErr w:type="spellStart"/>
+      <w:r>
+        <w:t>the</w:t>
+      </w:r>
+      <w:proofErr w:type="spellEnd"/>
+      <w:r>
+        <w:t xml:space="preserve"> html </w:t>
+      </w:r>
+      <w:proofErr w:type="spellStart"/>
+      <w:r>
+        <w:t>code</w:t>
+      </w:r>
+      <w:proofErr w:type="spellEnd"/>
+      <w:r>
+        <w:t xml:space="preserve"> for hyperlinks</w:t>
       </w:r>
     </w:p>
     <w:p>
@@ -853,9 +1793,43 @@
           <w:numId w:val="1"/>
         </w:numPr>
       </w:pPr>
-      <w:r>
-        <w:t>« «.join(URL_soup.stripped_strings) as argument for find words</w:t>
-      </w:r>
+      <w:proofErr w:type="gramStart"/>
+      <w:r>
+        <w:t>« «</w:t>
+      </w:r>
+      <w:proofErr w:type="gramEnd"/>
+      <w:r>
+        <w:t>.</w:t>
+      </w:r>
+      <w:proofErr w:type="spellStart"/>
+      <w:r>
+        <w:t>join</w:t>
+      </w:r>
+      <w:proofErr w:type="spellEnd"/>
+      <w:r>
+        <w:t>(</w:t>
+      </w:r>
+      <w:proofErr w:type="spellStart"/>
+      <w:r>
+        <w:t>URL_soup.stripped_strings</w:t>
+      </w:r>
+      <w:proofErr w:type="spellEnd"/>
+      <w:r>
+        <w:t xml:space="preserve">) as argument for </w:t>
+      </w:r>
+      <w:proofErr w:type="spellStart"/>
+      <w:r>
+        <w:t>find</w:t>
+      </w:r>
+      <w:proofErr w:type="spellEnd"/>
+      <w:r>
+        <w:t xml:space="preserve"> </w:t>
+      </w:r>
+      <w:proofErr w:type="spellStart"/>
+      <w:r>
+        <w:t>words</w:t>
+      </w:r>
+      <w:proofErr w:type="spellEnd"/>
     </w:p>
     <w:p>
       <w:pPr>
@@ -877,9 +1851,27 @@
           <w:numId w:val="1"/>
         </w:numPr>
       </w:pPr>
-      <w:r>
-        <w:t>Regex vs BS methods</w:t>
-      </w:r>
+      <w:proofErr w:type="spellStart"/>
+      <w:r>
+        <w:t>Regex</w:t>
+      </w:r>
+      <w:proofErr w:type="spellEnd"/>
+      <w:r>
+        <w:t xml:space="preserve"> </w:t>
+      </w:r>
+      <w:proofErr w:type="spellStart"/>
+      <w:r>
+        <w:t>vs</w:t>
+      </w:r>
+      <w:proofErr w:type="spellEnd"/>
+      <w:r>
+        <w:t xml:space="preserve"> BS </w:t>
+      </w:r>
+      <w:proofErr w:type="spellStart"/>
+      <w:r>
+        <w:t>methods</w:t>
+      </w:r>
+      <w:proofErr w:type="spellEnd"/>
     </w:p>
     <w:p>
       <w:pPr>
@@ -890,8 +1882,13 @@
         </w:numPr>
       </w:pPr>
       <w:r>
-        <w:t>Invalid character</w:t>
-      </w:r>
+        <w:t xml:space="preserve">Invalid </w:t>
+      </w:r>
+      <w:proofErr w:type="spellStart"/>
+      <w:r>
+        <w:t>character</w:t>
+      </w:r>
+      <w:proofErr w:type="spellEnd"/>
     </w:p>
     <w:p>
       <w:pPr>
@@ -902,7 +1899,63 @@
         </w:numPr>
       </w:pPr>
       <w:r>
-        <w:t>«Some characters could not be decoded, and were replaced with REPLACEMENT CHARACTER.</w:t>
+        <w:t>«</w:t>
+      </w:r>
+      <w:proofErr w:type="spellStart"/>
+      <w:r>
+        <w:t>Some</w:t>
+      </w:r>
+      <w:proofErr w:type="spellEnd"/>
+      <w:r>
+        <w:t xml:space="preserve"> </w:t>
+      </w:r>
+      <w:proofErr w:type="spellStart"/>
+      <w:r>
+        <w:t>characters</w:t>
+      </w:r>
+      <w:proofErr w:type="spellEnd"/>
+      <w:r>
+        <w:t xml:space="preserve"> </w:t>
+      </w:r>
+      <w:proofErr w:type="spellStart"/>
+      <w:r>
+        <w:t>could</w:t>
+      </w:r>
+      <w:proofErr w:type="spellEnd"/>
+      <w:r>
+        <w:t xml:space="preserve"> not be </w:t>
+      </w:r>
+      <w:proofErr w:type="spellStart"/>
+      <w:r>
+        <w:t>decoded</w:t>
+      </w:r>
+      <w:proofErr w:type="spellEnd"/>
+      <w:r>
+        <w:t xml:space="preserve">, and </w:t>
+      </w:r>
+      <w:proofErr w:type="spellStart"/>
+      <w:r>
+        <w:t>were</w:t>
+      </w:r>
+      <w:proofErr w:type="spellEnd"/>
+      <w:r>
+        <w:t xml:space="preserve"> </w:t>
+      </w:r>
+      <w:proofErr w:type="spellStart"/>
+      <w:r>
+        <w:t>replaced</w:t>
+      </w:r>
+      <w:proofErr w:type="spellEnd"/>
+      <w:r>
+        <w:t xml:space="preserve"> </w:t>
+      </w:r>
+      <w:proofErr w:type="spellStart"/>
+      <w:r>
+        <w:t>with</w:t>
+      </w:r>
+      <w:proofErr w:type="spellEnd"/>
+      <w:r>
+        <w:t xml:space="preserve"> REPLACEMENT CHARACTER.</w:t>
       </w:r>
       <w:r>
         <w:t>»</w:t>
@@ -917,7 +1970,23 @@
         </w:numPr>
       </w:pPr>
       <w:r>
-        <w:t>Different phone number formats</w:t>
+        <w:t xml:space="preserve">Different </w:t>
+      </w:r>
+      <w:proofErr w:type="spellStart"/>
+      <w:r>
+        <w:t>phone</w:t>
+      </w:r>
+      <w:proofErr w:type="spellEnd"/>
+      <w:r>
+        <w:t xml:space="preserve"> </w:t>
+      </w:r>
+      <w:proofErr w:type="spellStart"/>
+      <w:r>
+        <w:t>number</w:t>
+      </w:r>
+      <w:proofErr w:type="spellEnd"/>
+      <w:r>
+        <w:t xml:space="preserve"> formats</w:t>
       </w:r>
     </w:p>
     <w:p>
@@ -928,8 +1997,53 @@
           <w:numId w:val="1"/>
         </w:numPr>
       </w:pPr>
-      <w:r>
-        <w:t>What is a phone number and what is another random number?</w:t>
+      <w:proofErr w:type="spellStart"/>
+      <w:r>
+        <w:t>What</w:t>
+      </w:r>
+      <w:proofErr w:type="spellEnd"/>
+      <w:r>
+        <w:t xml:space="preserve"> is a </w:t>
+      </w:r>
+      <w:proofErr w:type="spellStart"/>
+      <w:r>
+        <w:t>phone</w:t>
+      </w:r>
+      <w:proofErr w:type="spellEnd"/>
+      <w:r>
+        <w:t xml:space="preserve"> </w:t>
+      </w:r>
+      <w:proofErr w:type="spellStart"/>
+      <w:r>
+        <w:t>number</w:t>
+      </w:r>
+      <w:proofErr w:type="spellEnd"/>
+      <w:r>
+        <w:t xml:space="preserve"> and </w:t>
+      </w:r>
+      <w:proofErr w:type="spellStart"/>
+      <w:r>
+        <w:t>what</w:t>
+      </w:r>
+      <w:proofErr w:type="spellEnd"/>
+      <w:r>
+        <w:t xml:space="preserve"> is </w:t>
+      </w:r>
+      <w:proofErr w:type="spellStart"/>
+      <w:r>
+        <w:t>another</w:t>
+      </w:r>
+      <w:proofErr w:type="spellEnd"/>
+      <w:r>
+        <w:t xml:space="preserve"> random </w:t>
+      </w:r>
+      <w:proofErr w:type="spellStart"/>
+      <w:r>
+        <w:t>number</w:t>
+      </w:r>
+      <w:proofErr w:type="spellEnd"/>
+      <w:r>
+        <w:t>?</w:t>
       </w:r>
     </w:p>
     <w:p>
@@ -941,8 +2055,37 @@
         </w:numPr>
       </w:pPr>
       <w:r>
-        <w:t>Access denied on certain cites</w:t>
-      </w:r>
+        <w:t xml:space="preserve">Access </w:t>
+      </w:r>
+      <w:proofErr w:type="spellStart"/>
+      <w:r>
+        <w:t>denied</w:t>
+      </w:r>
+      <w:proofErr w:type="spellEnd"/>
+      <w:r>
+        <w:t xml:space="preserve"> </w:t>
+      </w:r>
+      <w:proofErr w:type="spellStart"/>
+      <w:r>
+        <w:t>on</w:t>
+      </w:r>
+      <w:proofErr w:type="spellEnd"/>
+      <w:r>
+        <w:t xml:space="preserve"> </w:t>
+      </w:r>
+      <w:proofErr w:type="spellStart"/>
+      <w:r>
+        <w:t>certain</w:t>
+      </w:r>
+      <w:proofErr w:type="spellEnd"/>
+      <w:r>
+        <w:t xml:space="preserve"> </w:t>
+      </w:r>
+      <w:proofErr w:type="spellStart"/>
+      <w:r>
+        <w:t>cites</w:t>
+      </w:r>
+      <w:proofErr w:type="spellEnd"/>
     </w:p>
     <w:p>
       <w:pPr>
@@ -965,8 +2108,21 @@
         </w:numPr>
       </w:pPr>
       <w:r>
-        <w:t>Works pretty well</w:t>
-      </w:r>
+        <w:t xml:space="preserve">Works </w:t>
+      </w:r>
+      <w:proofErr w:type="spellStart"/>
+      <w:r>
+        <w:t>pretty</w:t>
+      </w:r>
+      <w:proofErr w:type="spellEnd"/>
+      <w:r>
+        <w:t xml:space="preserve"> </w:t>
+      </w:r>
+      <w:proofErr w:type="spellStart"/>
+      <w:r>
+        <w:t>well</w:t>
+      </w:r>
+      <w:proofErr w:type="spellEnd"/>
     </w:p>
     <w:p>
       <w:pPr>
@@ -977,7 +2133,23 @@
         </w:numPr>
       </w:pPr>
       <w:r>
-        <w:t>Always something that can be missed</w:t>
+        <w:t xml:space="preserve">Phone </w:t>
+      </w:r>
+      <w:proofErr w:type="spellStart"/>
+      <w:r>
+        <w:t>numbers</w:t>
+      </w:r>
+      <w:proofErr w:type="spellEnd"/>
+      <w:r>
+        <w:t xml:space="preserve"> </w:t>
+      </w:r>
+      <w:proofErr w:type="spellStart"/>
+      <w:r>
+        <w:t>are</w:t>
+      </w:r>
+      <w:proofErr w:type="spellEnd"/>
+      <w:r>
+        <w:t xml:space="preserve"> hard</w:t>
       </w:r>
     </w:p>
     <w:p>
@@ -988,9 +2160,59 @@
           <w:numId w:val="1"/>
         </w:numPr>
       </w:pPr>
-      <w:r>
-        <w:t>For example weird phone number formats</w:t>
-      </w:r>
+      <w:proofErr w:type="spellStart"/>
+      <w:r>
+        <w:t>Can</w:t>
+      </w:r>
+      <w:proofErr w:type="spellEnd"/>
+      <w:r>
+        <w:t xml:space="preserve"> </w:t>
+      </w:r>
+      <w:proofErr w:type="spellStart"/>
+      <w:r>
+        <w:t>look</w:t>
+      </w:r>
+      <w:proofErr w:type="spellEnd"/>
+      <w:r>
+        <w:t xml:space="preserve"> for </w:t>
+      </w:r>
+      <w:proofErr w:type="spellStart"/>
+      <w:r>
+        <w:t>href</w:t>
+      </w:r>
+      <w:proofErr w:type="spellEnd"/>
+      <w:r>
+        <w:t xml:space="preserve">=tel: </w:t>
+      </w:r>
+      <w:proofErr w:type="spellStart"/>
+      <w:r>
+        <w:t>but</w:t>
+      </w:r>
+      <w:proofErr w:type="spellEnd"/>
+      <w:r>
+        <w:t xml:space="preserve"> not all </w:t>
+      </w:r>
+      <w:proofErr w:type="spellStart"/>
+      <w:r>
+        <w:t>numbers</w:t>
+      </w:r>
+      <w:proofErr w:type="spellEnd"/>
+      <w:r>
+        <w:t xml:space="preserve"> </w:t>
+      </w:r>
+      <w:proofErr w:type="spellStart"/>
+      <w:r>
+        <w:t>are</w:t>
+      </w:r>
+      <w:proofErr w:type="spellEnd"/>
+      <w:r>
+        <w:t xml:space="preserve"> </w:t>
+      </w:r>
+      <w:proofErr w:type="spellStart"/>
+      <w:r>
+        <w:t>hyperlinked</w:t>
+      </w:r>
+      <w:proofErr w:type="spellEnd"/>
     </w:p>
     <w:p>
       <w:pPr>
@@ -1000,8 +2222,418 @@
           <w:numId w:val="1"/>
         </w:numPr>
       </w:pPr>
-      <w:r>
-        <w:t>Unorthodox html-programming can make it difficult to catch everything</w:t>
+      <w:proofErr w:type="spellStart"/>
+      <w:r>
+        <w:t>Can</w:t>
+      </w:r>
+      <w:proofErr w:type="spellEnd"/>
+      <w:r>
+        <w:t xml:space="preserve"> </w:t>
+      </w:r>
+      <w:proofErr w:type="spellStart"/>
+      <w:r>
+        <w:t>look</w:t>
+      </w:r>
+      <w:proofErr w:type="spellEnd"/>
+      <w:r>
+        <w:t xml:space="preserve"> for xx </w:t>
+      </w:r>
+      <w:proofErr w:type="spellStart"/>
+      <w:r>
+        <w:t>xx</w:t>
+      </w:r>
+      <w:proofErr w:type="spellEnd"/>
+      <w:r>
+        <w:t xml:space="preserve"> </w:t>
+      </w:r>
+      <w:proofErr w:type="spellStart"/>
+      <w:r>
+        <w:t>xx</w:t>
+      </w:r>
+      <w:proofErr w:type="spellEnd"/>
+      <w:r>
+        <w:t xml:space="preserve"> </w:t>
+      </w:r>
+      <w:proofErr w:type="spellStart"/>
+      <w:r>
+        <w:t>xx</w:t>
+      </w:r>
+      <w:proofErr w:type="spellEnd"/>
+      <w:r>
+        <w:t xml:space="preserve"> </w:t>
+      </w:r>
+      <w:proofErr w:type="spellStart"/>
+      <w:r>
+        <w:t>but</w:t>
+      </w:r>
+      <w:proofErr w:type="spellEnd"/>
+      <w:r>
+        <w:t xml:space="preserve"> </w:t>
+      </w:r>
+      <w:proofErr w:type="spellStart"/>
+      <w:r>
+        <w:t>there</w:t>
+      </w:r>
+      <w:proofErr w:type="spellEnd"/>
+      <w:r>
+        <w:t xml:space="preserve"> </w:t>
+      </w:r>
+      <w:proofErr w:type="spellStart"/>
+      <w:r>
+        <w:t>are</w:t>
+      </w:r>
+      <w:proofErr w:type="spellEnd"/>
+      <w:r>
+        <w:t xml:space="preserve"> </w:t>
+      </w:r>
+      <w:proofErr w:type="spellStart"/>
+      <w:r>
+        <w:t>several</w:t>
+      </w:r>
+      <w:proofErr w:type="spellEnd"/>
+      <w:r>
+        <w:t xml:space="preserve"> problems:</w:t>
+      </w:r>
+    </w:p>
+    <w:p>
+      <w:pPr>
+        <w:pStyle w:val="Listeavsnitt"/>
+        <w:numPr>
+          <w:ilvl w:val="3"/>
+          <w:numId w:val="1"/>
+        </w:numPr>
+      </w:pPr>
+      <w:r>
+        <w:t xml:space="preserve">Phone </w:t>
+      </w:r>
+      <w:proofErr w:type="spellStart"/>
+      <w:r>
+        <w:t>numbers</w:t>
+      </w:r>
+      <w:proofErr w:type="spellEnd"/>
+      <w:r>
+        <w:t xml:space="preserve"> </w:t>
+      </w:r>
+      <w:proofErr w:type="spellStart"/>
+      <w:r>
+        <w:t>are</w:t>
+      </w:r>
+      <w:proofErr w:type="spellEnd"/>
+      <w:r>
+        <w:t xml:space="preserve"> </w:t>
+      </w:r>
+      <w:proofErr w:type="spellStart"/>
+      <w:r>
+        <w:t>written</w:t>
+      </w:r>
+      <w:proofErr w:type="spellEnd"/>
+      <w:r>
+        <w:t xml:space="preserve"> </w:t>
+      </w:r>
+      <w:proofErr w:type="spellStart"/>
+      <w:r>
+        <w:t>on</w:t>
+      </w:r>
+      <w:proofErr w:type="spellEnd"/>
+      <w:r>
+        <w:t xml:space="preserve"> different forms</w:t>
+      </w:r>
+    </w:p>
+    <w:p>
+      <w:pPr>
+        <w:pStyle w:val="Listeavsnitt"/>
+        <w:numPr>
+          <w:ilvl w:val="3"/>
+          <w:numId w:val="1"/>
+        </w:numPr>
+      </w:pPr>
+      <w:r>
+        <w:t xml:space="preserve">Phone </w:t>
+      </w:r>
+      <w:proofErr w:type="spellStart"/>
+      <w:r>
+        <w:t>numbers</w:t>
+      </w:r>
+      <w:proofErr w:type="spellEnd"/>
+      <w:r>
+        <w:t xml:space="preserve"> </w:t>
+      </w:r>
+      <w:proofErr w:type="spellStart"/>
+      <w:r>
+        <w:t>are</w:t>
+      </w:r>
+      <w:proofErr w:type="spellEnd"/>
+      <w:r>
+        <w:t xml:space="preserve"> </w:t>
+      </w:r>
+      <w:proofErr w:type="spellStart"/>
+      <w:r>
+        <w:t>written</w:t>
+      </w:r>
+      <w:proofErr w:type="spellEnd"/>
+      <w:r>
+        <w:t xml:space="preserve"> </w:t>
+      </w:r>
+      <w:proofErr w:type="spellStart"/>
+      <w:r>
+        <w:t>differently</w:t>
+      </w:r>
+      <w:proofErr w:type="spellEnd"/>
+      <w:r>
+        <w:t xml:space="preserve"> by country</w:t>
+      </w:r>
+    </w:p>
+    <w:p>
+      <w:pPr>
+        <w:pStyle w:val="Listeavsnitt"/>
+        <w:numPr>
+          <w:ilvl w:val="3"/>
+          <w:numId w:val="1"/>
+        </w:numPr>
+      </w:pPr>
+      <w:proofErr w:type="spellStart"/>
+      <w:r>
+        <w:t>Some</w:t>
+      </w:r>
+      <w:proofErr w:type="spellEnd"/>
+      <w:r>
+        <w:t xml:space="preserve"> </w:t>
+      </w:r>
+      <w:proofErr w:type="spellStart"/>
+      <w:r>
+        <w:t>phone</w:t>
+      </w:r>
+      <w:proofErr w:type="spellEnd"/>
+      <w:r>
+        <w:t xml:space="preserve"> </w:t>
+      </w:r>
+      <w:proofErr w:type="spellStart"/>
+      <w:r>
+        <w:t>numbers</w:t>
+      </w:r>
+      <w:proofErr w:type="spellEnd"/>
+      <w:r>
+        <w:t xml:space="preserve"> </w:t>
+      </w:r>
+      <w:proofErr w:type="spellStart"/>
+      <w:r>
+        <w:t>include</w:t>
+      </w:r>
+      <w:proofErr w:type="spellEnd"/>
+      <w:r>
+        <w:t xml:space="preserve"> </w:t>
+      </w:r>
+      <w:proofErr w:type="spellStart"/>
+      <w:r>
+        <w:t>dots</w:t>
+      </w:r>
+      <w:proofErr w:type="spellEnd"/>
+      <w:r>
+        <w:t xml:space="preserve"> and parentheses</w:t>
+      </w:r>
+    </w:p>
+    <w:p>
+      <w:pPr>
+        <w:pStyle w:val="Listeavsnitt"/>
+        <w:numPr>
+          <w:ilvl w:val="2"/>
+          <w:numId w:val="1"/>
+        </w:numPr>
+      </w:pPr>
+      <w:r>
+        <w:t>The trade-</w:t>
+      </w:r>
+      <w:proofErr w:type="spellStart"/>
+      <w:r>
+        <w:t>off</w:t>
+      </w:r>
+      <w:proofErr w:type="spellEnd"/>
+      <w:r>
+        <w:t>:</w:t>
+      </w:r>
+    </w:p>
+    <w:p>
+      <w:pPr>
+        <w:pStyle w:val="Listeavsnitt"/>
+        <w:numPr>
+          <w:ilvl w:val="3"/>
+          <w:numId w:val="1"/>
+        </w:numPr>
+      </w:pPr>
+      <w:proofErr w:type="spellStart"/>
+      <w:r>
+        <w:t>Only</w:t>
+      </w:r>
+      <w:proofErr w:type="spellEnd"/>
+      <w:r>
+        <w:t xml:space="preserve"> </w:t>
+      </w:r>
+      <w:proofErr w:type="spellStart"/>
+      <w:r>
+        <w:t>find</w:t>
+      </w:r>
+      <w:proofErr w:type="spellEnd"/>
+      <w:r>
+        <w:t xml:space="preserve"> </w:t>
+      </w:r>
+      <w:proofErr w:type="spellStart"/>
+      <w:r>
+        <w:t>numbers</w:t>
+      </w:r>
+      <w:proofErr w:type="spellEnd"/>
+      <w:r>
+        <w:t xml:space="preserve"> </w:t>
+      </w:r>
+      <w:proofErr w:type="spellStart"/>
+      <w:r>
+        <w:t>we</w:t>
+      </w:r>
+      <w:proofErr w:type="spellEnd"/>
+      <w:r>
+        <w:t xml:space="preserve"> </w:t>
+      </w:r>
+      <w:proofErr w:type="spellStart"/>
+      <w:r>
+        <w:t>are</w:t>
+      </w:r>
+      <w:proofErr w:type="spellEnd"/>
+      <w:r>
+        <w:t xml:space="preserve"> sure </w:t>
+      </w:r>
+      <w:proofErr w:type="spellStart"/>
+      <w:r>
+        <w:t>of</w:t>
+      </w:r>
+      <w:proofErr w:type="spellEnd"/>
+      <w:r>
+        <w:t xml:space="preserve"> </w:t>
+      </w:r>
+      <w:proofErr w:type="spellStart"/>
+      <w:r>
+        <w:t>being</w:t>
+      </w:r>
+      <w:proofErr w:type="spellEnd"/>
+      <w:r>
+        <w:t xml:space="preserve"> </w:t>
+      </w:r>
+      <w:proofErr w:type="spellStart"/>
+      <w:r>
+        <w:t>phone</w:t>
+      </w:r>
+      <w:proofErr w:type="spellEnd"/>
+      <w:r>
+        <w:t xml:space="preserve"> </w:t>
+      </w:r>
+      <w:proofErr w:type="spellStart"/>
+      <w:r>
+        <w:t>numbers</w:t>
+      </w:r>
+      <w:proofErr w:type="spellEnd"/>
+      <w:r>
+        <w:t xml:space="preserve"> (hyperlink)</w:t>
+      </w:r>
+    </w:p>
+    <w:p>
+      <w:pPr>
+        <w:pStyle w:val="Listeavsnitt"/>
+        <w:numPr>
+          <w:ilvl w:val="3"/>
+          <w:numId w:val="1"/>
+        </w:numPr>
+      </w:pPr>
+      <w:proofErr w:type="spellStart"/>
+      <w:r>
+        <w:t>Find</w:t>
+      </w:r>
+      <w:proofErr w:type="spellEnd"/>
+      <w:r>
+        <w:t xml:space="preserve"> </w:t>
+      </w:r>
+      <w:proofErr w:type="spellStart"/>
+      <w:r>
+        <w:t>lots</w:t>
+      </w:r>
+      <w:proofErr w:type="spellEnd"/>
+      <w:r>
+        <w:t xml:space="preserve"> </w:t>
+      </w:r>
+      <w:proofErr w:type="spellStart"/>
+      <w:r>
+        <w:t>of</w:t>
+      </w:r>
+      <w:proofErr w:type="spellEnd"/>
+      <w:r>
+        <w:t xml:space="preserve"> </w:t>
+      </w:r>
+      <w:proofErr w:type="spellStart"/>
+      <w:r>
+        <w:t>numbers</w:t>
+      </w:r>
+      <w:proofErr w:type="spellEnd"/>
+      <w:r>
+        <w:t xml:space="preserve">, </w:t>
+      </w:r>
+      <w:proofErr w:type="spellStart"/>
+      <w:r>
+        <w:t>but</w:t>
+      </w:r>
+      <w:proofErr w:type="spellEnd"/>
+      <w:r>
+        <w:t xml:space="preserve"> </w:t>
+      </w:r>
+      <w:proofErr w:type="spellStart"/>
+      <w:r>
+        <w:t>unsure</w:t>
+      </w:r>
+      <w:proofErr w:type="spellEnd"/>
+      <w:r>
+        <w:t xml:space="preserve"> </w:t>
+      </w:r>
+      <w:proofErr w:type="spellStart"/>
+      <w:r>
+        <w:t>they</w:t>
+      </w:r>
+      <w:proofErr w:type="spellEnd"/>
+      <w:r>
+        <w:t xml:space="preserve"> </w:t>
+      </w:r>
+      <w:proofErr w:type="spellStart"/>
+      <w:r>
+        <w:t>are</w:t>
+      </w:r>
+      <w:proofErr w:type="spellEnd"/>
+      <w:r>
+        <w:t xml:space="preserve"> </w:t>
+      </w:r>
+      <w:proofErr w:type="spellStart"/>
+      <w:r>
+        <w:t>numbers</w:t>
+      </w:r>
+      <w:proofErr w:type="spellEnd"/>
+      <w:r>
+        <w:t xml:space="preserve"> (</w:t>
+      </w:r>
+      <w:proofErr w:type="spellStart"/>
+      <w:r>
+        <w:t>free</w:t>
+      </w:r>
+      <w:r>
+        <w:t>-</w:t>
+      </w:r>
+      <w:r>
+        <w:t>text</w:t>
+      </w:r>
+      <w:proofErr w:type="spellEnd"/>
+      <w:r>
+        <w:t xml:space="preserve"> </w:t>
+      </w:r>
+      <w:proofErr w:type="spellStart"/>
+      <w:r>
+        <w:t>search</w:t>
+      </w:r>
+      <w:proofErr w:type="spellEnd"/>
+      <w:r>
+        <w:t>)</w:t>
       </w:r>
     </w:p>
     <w:p>
@@ -1013,8 +2645,29 @@
         </w:numPr>
       </w:pPr>
       <w:r>
-        <w:t>Debth exponentially increases processing time</w:t>
-      </w:r>
+        <w:t xml:space="preserve">E-mails </w:t>
+      </w:r>
+      <w:proofErr w:type="spellStart"/>
+      <w:r>
+        <w:t>are</w:t>
+      </w:r>
+      <w:proofErr w:type="spellEnd"/>
+      <w:r>
+        <w:t xml:space="preserve"> </w:t>
+      </w:r>
+      <w:proofErr w:type="spellStart"/>
+      <w:r>
+        <w:t>slightly</w:t>
+      </w:r>
+      <w:proofErr w:type="spellEnd"/>
+      <w:r>
+        <w:t xml:space="preserve"> </w:t>
+      </w:r>
+      <w:proofErr w:type="spellStart"/>
+      <w:r>
+        <w:t>easier</w:t>
+      </w:r>
+      <w:proofErr w:type="spellEnd"/>
     </w:p>
     <w:p>
       <w:pPr>
@@ -1024,9 +2677,101 @@
           <w:numId w:val="1"/>
         </w:numPr>
       </w:pPr>
-      <w:r>
-        <w:t>Max 2 recommended</w:t>
-      </w:r>
+      <w:proofErr w:type="spellStart"/>
+      <w:r>
+        <w:t>Standardized</w:t>
+      </w:r>
+      <w:proofErr w:type="spellEnd"/>
+      <w:r>
+        <w:t xml:space="preserve"> format, </w:t>
+      </w:r>
+      <w:proofErr w:type="spellStart"/>
+      <w:r>
+        <w:t>making</w:t>
+      </w:r>
+      <w:proofErr w:type="spellEnd"/>
+      <w:r>
+        <w:t xml:space="preserve"> it </w:t>
+      </w:r>
+      <w:proofErr w:type="spellStart"/>
+      <w:r>
+        <w:t>easier</w:t>
+      </w:r>
+      <w:proofErr w:type="spellEnd"/>
+      <w:r>
+        <w:t xml:space="preserve"> to </w:t>
+      </w:r>
+      <w:proofErr w:type="spellStart"/>
+      <w:r>
+        <w:t>search</w:t>
+      </w:r>
+      <w:proofErr w:type="spellEnd"/>
+      <w:r>
+        <w:t xml:space="preserve"> in </w:t>
+      </w:r>
+      <w:proofErr w:type="spellStart"/>
+      <w:r>
+        <w:t>free-text</w:t>
+      </w:r>
+      <w:proofErr w:type="spellEnd"/>
+    </w:p>
+    <w:p>
+      <w:pPr>
+        <w:pStyle w:val="Listeavsnitt"/>
+        <w:numPr>
+          <w:ilvl w:val="1"/>
+          <w:numId w:val="1"/>
+        </w:numPr>
+      </w:pPr>
+      <w:proofErr w:type="spellStart"/>
+      <w:r>
+        <w:t>Debth</w:t>
+      </w:r>
+      <w:proofErr w:type="spellEnd"/>
+      <w:r>
+        <w:t xml:space="preserve"> </w:t>
+      </w:r>
+      <w:proofErr w:type="spellStart"/>
+      <w:r>
+        <w:t>exponentially</w:t>
+      </w:r>
+      <w:proofErr w:type="spellEnd"/>
+      <w:r>
+        <w:t xml:space="preserve"> </w:t>
+      </w:r>
+      <w:proofErr w:type="spellStart"/>
+      <w:r>
+        <w:t>increases</w:t>
+      </w:r>
+      <w:proofErr w:type="spellEnd"/>
+      <w:r>
+        <w:t xml:space="preserve"> </w:t>
+      </w:r>
+      <w:proofErr w:type="spellStart"/>
+      <w:r>
+        <w:t>processing</w:t>
+      </w:r>
+      <w:proofErr w:type="spellEnd"/>
+      <w:r>
+        <w:t xml:space="preserve"> time</w:t>
+      </w:r>
+    </w:p>
+    <w:p>
+      <w:pPr>
+        <w:pStyle w:val="Listeavsnitt"/>
+        <w:numPr>
+          <w:ilvl w:val="2"/>
+          <w:numId w:val="1"/>
+        </w:numPr>
+      </w:pPr>
+      <w:r>
+        <w:t xml:space="preserve">Max 2 </w:t>
+      </w:r>
+      <w:proofErr w:type="spellStart"/>
+      <w:r>
+        <w:t>recommended</w:t>
+      </w:r>
+      <w:proofErr w:type="spellEnd"/>
     </w:p>
     <w:p/>
     <w:p/>

</xml_diff>